<commit_message>
fix word doc body
</commit_message>
<xml_diff>
--- a/test/doc_conversion/test.docx
+++ b/test/doc_conversion/test.docx
@@ -4,10 +4,16 @@
   <w:body>
     <w:p>
       <w:r>
-        <w:t>This is a test PDF document!</w:t>
+        <w:t xml:space="preserve">This is a test </w:t>
+      </w:r>
+      <w:r>
+        <w:t>Word</w:t>
       </w:r>
       <w:bookmarkStart w:id="0" w:name="_GoBack"/>
       <w:bookmarkEnd w:id="0"/>
+      <w:r>
+        <w:t xml:space="preserve"> document!</w:t>
+      </w:r>
     </w:p>
     <w:sectPr>
       <w:pgSz w:w="12240" w:h="15840"/>

</xml_diff>